<commit_message>
Tested if binary file which I beleieve is this .DOCX is tracked in MSVC.
</commit_message>
<xml_diff>
--- a/documents/EXAMPLE-single_cycle.docx
+++ b/documents/EXAMPLE-single_cycle.docx
@@ -3195,16 +3195,19 @@
     </w:p>
     <w:p>
       <w:r>
-        <w:t xml:space="preserve">Words have meaning, and are sometimes used </w:t>
-      </w:r>
-      <w:proofErr w:type="spellStart"/>
-      <w:r>
-        <w:t>synonomously</w:t>
-      </w:r>
-      <w:proofErr w:type="spellEnd"/>
+        <w:t>Words have meaning and are sometimes used synon</w:t>
+      </w:r>
+      <w:r>
+        <w:t>y</w:t>
+      </w:r>
+      <w:r>
+        <w:t>mously</w:t>
+      </w:r>
+      <w:proofErr w:type="gramStart"/>
       <w:r>
         <w:t xml:space="preserve">.  </w:t>
       </w:r>
+      <w:proofErr w:type="gramEnd"/>
       <w:r>
         <w:t>In particular the following:</w:t>
       </w:r>
@@ -3266,7 +3269,21 @@
     </w:p>
     <w:p>
       <w:r>
-        <w:t>As this module is prototype stage for a processor pipeline, the authors have implemented a basic control-flow.  There are four inputs to and three outputs from each stage.  Signals flowing from one stage to another use the same name, the prefix "out" or "in" denoting origin and recipient.</w:t>
+        <w:t xml:space="preserve">As this module is </w:t>
+      </w:r>
+      <w:r>
+        <w:t xml:space="preserve">a </w:t>
+      </w:r>
+      <w:r>
+        <w:t>prototype stage for a processor pipeline, the authors have implemented a basic control-flow</w:t>
+      </w:r>
+      <w:proofErr w:type="gramStart"/>
+      <w:r>
+        <w:t xml:space="preserve">.  </w:t>
+      </w:r>
+      <w:proofErr w:type="gramEnd"/>
+      <w:r>
+        <w:t>There are four inputs to and three outputs from each stage.  Signals flowing from one stage to another use the same name, the prefix "out" or "in" denoting origin and recipient.</w:t>
       </w:r>
       <w:r>
         <w:t xml:space="preserve">  </w:t>
@@ -3361,22 +3378,19 @@
           <w:numId w:val="11"/>
         </w:numPr>
       </w:pPr>
-      <w:r>
-        <w:t xml:space="preserve">reset" causes all stages to clear "is_error" and "is_valid" (current data are </w:t>
+      <w:proofErr w:type="gramStart"/>
+      <w:r>
+        <w:t>reset</w:t>
+      </w:r>
+      <w:proofErr w:type="gramEnd"/>
+      <w:r>
+        <w:t xml:space="preserve">" causes all stages to clear "is_error" and "is_valid" (current data are </w:t>
       </w:r>
       <w:r>
         <w:t>discarded</w:t>
       </w:r>
       <w:r>
-        <w:t>)</w:t>
-      </w:r>
-      <w:proofErr w:type="gramStart"/>
-      <w:r>
-        <w:t xml:space="preserve">. </w:t>
-      </w:r>
-      <w:proofErr w:type="gramEnd"/>
-      <w:r>
-        <w:t>Meaning that data can start flowing from the topmost stage if multiple stages.</w:t>
+        <w:t>). Meaning that data can start flowing from the topmost stage if multiple stages.</w:t>
       </w:r>
       <w:r>
         <w:t xml:space="preserve">  </w:t>
@@ -3391,15 +3405,7 @@
         </w:numPr>
       </w:pPr>
       <w:r>
-        <w:t>"is_flush" all stages clear "is_valid" (current data is lost and "is_error" is maintained)</w:t>
-      </w:r>
-      <w:proofErr w:type="gramStart"/>
-      <w:r>
-        <w:t xml:space="preserve">. </w:t>
-      </w:r>
-      <w:proofErr w:type="gramEnd"/>
-      <w:r>
-        <w:t>Meaning that data can start flowing from the topmost stage if multiple stages.</w:t>
+        <w:t>"is_flush" all stages clear "is_valid" (current data is lost and "is_error" is maintained). Meaning that data can start flowing from the topmost stage if multiple stages.</w:t>
       </w:r>
       <w:r>
         <w:t xml:space="preserve">  </w:t>
@@ -3517,7 +3523,7 @@
     </w:p>
     <w:p>
       <w:r>
-        <w:t>M</w:t>
+        <w:t>The m</w:t>
       </w:r>
       <w:r>
         <w:t xml:space="preserve">odule design </w:t>
@@ -3569,7 +3575,13 @@
         <w:t xml:space="preserve">code </w:t>
       </w:r>
       <w:r>
-        <w:t>provides for SystemC module requirements, as opposed to use of the SystemC macros for module construction</w:t>
+        <w:t xml:space="preserve">provides for SystemC module requirements, as opposed to </w:t>
+      </w:r>
+      <w:r>
+        <w:t xml:space="preserve">the </w:t>
+      </w:r>
+      <w:r>
+        <w:t>use of the SystemC macros for module construction</w:t>
       </w:r>
       <w:r>
         <w:t xml:space="preserve"> (e.g. the </w:t>
@@ -4256,8 +4268,13 @@
         <w:fldChar w:fldCharType="end"/>
       </w:r>
       <w:r>
-        <w:t xml:space="preserve">, below.  </w:t>
-      </w:r>
+        <w:t>, below</w:t>
+      </w:r>
+      <w:proofErr w:type="gramStart"/>
+      <w:r>
+        <w:t xml:space="preserve">.  </w:t>
+      </w:r>
+      <w:proofErr w:type="gramEnd"/>
       <w:r>
         <w:t xml:space="preserve">Only one clock signal is required for </w:t>
       </w:r>
@@ -4388,14 +4405,17 @@
             <w:pPr>
               <w:cnfStyle w:val="000000100000"/>
             </w:pPr>
+            <w:r>
+              <w:t>System clock</w:t>
+            </w:r>
             <w:proofErr w:type="gramStart"/>
             <w:r>
-              <w:t>System clock.</w:t>
+              <w:t>.</w:t>
+            </w:r>
+            <w:r>
+              <w:t xml:space="preserve">  </w:t>
             </w:r>
             <w:proofErr w:type="gramEnd"/>
-            <w:r>
-              <w:t xml:space="preserve">  </w:t>
-            </w:r>
           </w:p>
         </w:tc>
         <w:tc>
@@ -4452,7 +4472,15 @@
         <w:fldChar w:fldCharType="end"/>
       </w:r>
       <w:r>
-        <w:t xml:space="preserve">, below.  Observe that the </w:t>
+        <w:t>, below</w:t>
+      </w:r>
+      <w:proofErr w:type="gramStart"/>
+      <w:r>
+        <w:t xml:space="preserve">.  </w:t>
+      </w:r>
+      <w:proofErr w:type="gramEnd"/>
+      <w:r>
+        <w:t xml:space="preserve">Observe that the </w:t>
       </w:r>
       <w:proofErr w:type="spellStart"/>
       <w:r>
@@ -4580,51 +4608,51 @@
             <w:pPr>
               <w:cnfStyle w:val="000000100000"/>
             </w:pPr>
+            <w:r>
+              <w:t xml:space="preserve">Forces module into </w:t>
+            </w:r>
+            <w:r>
+              <w:t xml:space="preserve">the </w:t>
+            </w:r>
+            <w:r>
+              <w:t>reset state</w:t>
+            </w:r>
             <w:proofErr w:type="gramStart"/>
             <w:r>
-              <w:t xml:space="preserve">Forces module into </w:t>
-            </w:r>
-            <w:r>
-              <w:t xml:space="preserve">the </w:t>
-            </w:r>
-            <w:r>
-              <w:t>reset state.</w:t>
+              <w:t xml:space="preserve">.  </w:t>
             </w:r>
             <w:proofErr w:type="gramEnd"/>
+          </w:p>
+        </w:tc>
+        <w:tc>
+          <w:tcPr>
+            <w:tcW w:w="3192" w:type="dxa"/>
+          </w:tcPr>
+          <w:p>
+            <w:pPr>
+              <w:cnfStyle w:val="000000100000"/>
+            </w:pPr>
+            <w:proofErr w:type="gramStart"/>
+            <w:r>
+              <w:t>Negative logic.</w:t>
+            </w:r>
+            <w:proofErr w:type="gramEnd"/>
             <w:r>
               <w:t xml:space="preserve">  </w:t>
             </w:r>
           </w:p>
-        </w:tc>
-        <w:tc>
-          <w:tcPr>
-            <w:tcW w:w="3192" w:type="dxa"/>
-          </w:tcPr>
           <w:p>
             <w:pPr>
               <w:cnfStyle w:val="000000100000"/>
             </w:pPr>
+            <w:r>
+              <w:t>Overrides all other control signalling</w:t>
+            </w:r>
             <w:proofErr w:type="gramStart"/>
             <w:r>
-              <w:t>Negative logic.</w:t>
+              <w:t xml:space="preserve">.  </w:t>
             </w:r>
             <w:proofErr w:type="gramEnd"/>
-            <w:r>
-              <w:t xml:space="preserve">  </w:t>
-            </w:r>
-          </w:p>
-          <w:p>
-            <w:pPr>
-              <w:cnfStyle w:val="000000100000"/>
-            </w:pPr>
-            <w:proofErr w:type="gramStart"/>
-            <w:r>
-              <w:t>Overrides all other control signalling.</w:t>
-            </w:r>
-            <w:proofErr w:type="gramEnd"/>
-            <w:r>
-              <w:t xml:space="preserve">  </w:t>
-            </w:r>
           </w:p>
         </w:tc>
       </w:tr>
@@ -4669,20 +4697,20 @@
             <w:pPr>
               <w:cnfStyle w:val="000000000000"/>
             </w:pPr>
+            <w:r>
+              <w:t xml:space="preserve">From </w:t>
+            </w:r>
+            <w:r>
+              <w:t xml:space="preserve">the </w:t>
+            </w:r>
+            <w:r>
+              <w:t>"next" module in the pipeline</w:t>
+            </w:r>
             <w:proofErr w:type="gramStart"/>
             <w:r>
-              <w:t xml:space="preserve">From </w:t>
-            </w:r>
-            <w:r>
-              <w:t xml:space="preserve">the </w:t>
-            </w:r>
-            <w:r>
-              <w:t>"next" module in the pipeline.</w:t>
+              <w:t xml:space="preserve">.  </w:t>
             </w:r>
             <w:proofErr w:type="gramEnd"/>
-            <w:r>
-              <w:t xml:space="preserve">  </w:t>
-            </w:r>
           </w:p>
         </w:tc>
       </w:tr>
@@ -4772,20 +4800,20 @@
             <w:pPr>
               <w:cnfStyle w:val="000000000000"/>
             </w:pPr>
+            <w:r>
+              <w:t xml:space="preserve">From </w:t>
+            </w:r>
+            <w:r>
+              <w:t xml:space="preserve">the </w:t>
+            </w:r>
+            <w:r>
+              <w:t>"prior" module in the pipeline</w:t>
+            </w:r>
             <w:proofErr w:type="gramStart"/>
             <w:r>
-              <w:t xml:space="preserve">From </w:t>
-            </w:r>
-            <w:r>
-              <w:t xml:space="preserve">the </w:t>
-            </w:r>
-            <w:r>
-              <w:t>"prior" module in the pipeline.</w:t>
+              <w:t xml:space="preserve">.  </w:t>
             </w:r>
             <w:proofErr w:type="gramEnd"/>
-            <w:r>
-              <w:t xml:space="preserve">  </w:t>
-            </w:r>
           </w:p>
         </w:tc>
       </w:tr>
@@ -4945,7 +4973,15 @@
         <w:fldChar w:fldCharType="end"/>
       </w:r>
       <w:r>
-        <w:t xml:space="preserve">, below.  All the control signals use positive logic. </w:t>
+        <w:t>, below</w:t>
+      </w:r>
+      <w:proofErr w:type="gramStart"/>
+      <w:r>
+        <w:t xml:space="preserve">.  </w:t>
+      </w:r>
+      <w:proofErr w:type="gramEnd"/>
+      <w:r>
+        <w:t xml:space="preserve">All the control signals use positive logic. </w:t>
       </w:r>
     </w:p>
     <w:p>
@@ -5078,14 +5114,14 @@
             <w:pPr>
               <w:cnfStyle w:val="000000100000"/>
             </w:pPr>
+            <w:r>
+              <w:t>To "prior" module in the pipeline</w:t>
+            </w:r>
             <w:proofErr w:type="gramStart"/>
             <w:r>
-              <w:t>To "prior" module in the pipeline.</w:t>
+              <w:t xml:space="preserve">.  </w:t>
             </w:r>
             <w:proofErr w:type="gramEnd"/>
-            <w:r>
-              <w:t xml:space="preserve">  </w:t>
-            </w:r>
           </w:p>
         </w:tc>
       </w:tr>
@@ -5388,33 +5424,52 @@
             <w:pPr>
               <w:cnfStyle w:val="000000100000"/>
             </w:pPr>
+            <w:r>
+              <w:t>Signal (bundle) with processed input data</w:t>
+            </w:r>
             <w:proofErr w:type="gramStart"/>
             <w:r>
-              <w:t>Signal (bundle) with processed input data.</w:t>
+              <w:t xml:space="preserve">.  </w:t>
             </w:r>
             <w:proofErr w:type="gramEnd"/>
+          </w:p>
+        </w:tc>
+        <w:tc>
+          <w:tcPr>
+            <w:tcW w:w="3192" w:type="dxa"/>
+          </w:tcPr>
+          <w:p>
+            <w:pPr>
+              <w:cnfStyle w:val="000000100000"/>
+            </w:pPr>
+            <w:proofErr w:type="gramStart"/>
+            <w:r>
+              <w:t>32</w:t>
+            </w:r>
+            <w:r>
+              <w:t>-</w:t>
+            </w:r>
+            <w:r>
+              <w:t>bit value.</w:t>
+            </w:r>
+            <w:proofErr w:type="gramEnd"/>
             <w:r>
               <w:t xml:space="preserve">  </w:t>
             </w:r>
           </w:p>
-        </w:tc>
-        <w:tc>
-          <w:tcPr>
-            <w:tcW w:w="3192" w:type="dxa"/>
-          </w:tcPr>
           <w:p>
             <w:pPr>
               <w:cnfStyle w:val="000000100000"/>
             </w:pPr>
             <w:proofErr w:type="gramStart"/>
             <w:r>
-              <w:t>32</w:t>
-            </w:r>
-            <w:r>
-              <w:t>-</w:t>
-            </w:r>
-            <w:r>
-              <w:t>bit value.</w:t>
+              <w:t xml:space="preserve">To </w:t>
+            </w:r>
+            <w:r>
+              <w:t xml:space="preserve">the </w:t>
+            </w:r>
+            <w:r>
+              <w:t>"next" module in the pipeline.</w:t>
             </w:r>
             <w:proofErr w:type="gramEnd"/>
             <w:r>
@@ -5425,61 +5480,39 @@
             <w:pPr>
               <w:cnfStyle w:val="000000100000"/>
             </w:pPr>
+            <w:r>
+              <w:t xml:space="preserve">Value is inverted input data.  </w:t>
+            </w:r>
+          </w:p>
+          <w:p>
+            <w:pPr>
+              <w:cnfStyle w:val="000000100000"/>
+            </w:pPr>
+            <w:r>
+              <w:t xml:space="preserve">Only valid when </w:t>
+            </w:r>
+            <w:proofErr w:type="spellStart"/>
+            <w:r>
+              <w:t>out.is_valid</w:t>
+            </w:r>
+            <w:proofErr w:type="spellEnd"/>
+            <w:r>
+              <w:t xml:space="preserve"> is </w:t>
+            </w:r>
+            <w:r>
+              <w:t xml:space="preserve">set </w:t>
+            </w:r>
+            <w:r>
+              <w:t xml:space="preserve">to </w:t>
+            </w:r>
+            <w:r>
+              <w:t>true</w:t>
+            </w:r>
             <w:proofErr w:type="gramStart"/>
             <w:r>
-              <w:t xml:space="preserve">To </w:t>
-            </w:r>
-            <w:r>
-              <w:t xml:space="preserve">the </w:t>
-            </w:r>
-            <w:r>
-              <w:t>"next" module in the pipeline.</w:t>
+              <w:t xml:space="preserve">.  </w:t>
             </w:r>
             <w:proofErr w:type="gramEnd"/>
-            <w:r>
-              <w:t xml:space="preserve">  </w:t>
-            </w:r>
-          </w:p>
-          <w:p>
-            <w:pPr>
-              <w:cnfStyle w:val="000000100000"/>
-            </w:pPr>
-            <w:r>
-              <w:t xml:space="preserve">Value is inverted input data.  </w:t>
-            </w:r>
-          </w:p>
-          <w:p>
-            <w:pPr>
-              <w:cnfStyle w:val="000000100000"/>
-            </w:pPr>
-            <w:proofErr w:type="gramStart"/>
-            <w:r>
-              <w:t xml:space="preserve">Only valid when </w:t>
-            </w:r>
-            <w:proofErr w:type="spellStart"/>
-            <w:r>
-              <w:t>out.is_valid</w:t>
-            </w:r>
-            <w:proofErr w:type="spellEnd"/>
-            <w:r>
-              <w:t xml:space="preserve"> is </w:t>
-            </w:r>
-            <w:r>
-              <w:t xml:space="preserve">set </w:t>
-            </w:r>
-            <w:r>
-              <w:t xml:space="preserve">to </w:t>
-            </w:r>
-            <w:r>
-              <w:t>true</w:t>
-            </w:r>
-            <w:r>
-              <w:t>.</w:t>
-            </w:r>
-            <w:proofErr w:type="gramEnd"/>
-            <w:r>
-              <w:t xml:space="preserve">  </w:t>
-            </w:r>
           </w:p>
         </w:tc>
       </w:tr>
@@ -5629,7 +5662,15 @@
         <w:fldChar w:fldCharType="end"/>
       </w:r>
       <w:r>
-        <w:t>, below.  Note that there is an overloading of names, this is to facilitate module signal binding (like binds to like).</w:t>
+        <w:t>, below</w:t>
+      </w:r>
+      <w:proofErr w:type="gramStart"/>
+      <w:r>
+        <w:t xml:space="preserve">.  </w:t>
+      </w:r>
+      <w:proofErr w:type="gramEnd"/>
+      <w:r>
+        <w:t>Note that there is an overloading of names, this is to facilitate module signal binding (like binds to like).</w:t>
       </w:r>
       <w:r>
         <w:t xml:space="preserve">  </w:t>
@@ -5726,14 +5767,14 @@
             <w:pPr>
               <w:cnfStyle w:val="000000100000"/>
             </w:pPr>
+            <w:r>
+              <w:t>Places all pipeline stages into a well-known state</w:t>
+            </w:r>
             <w:proofErr w:type="gramStart"/>
             <w:r>
-              <w:t>Places all pipeline stages into a well-known state.</w:t>
+              <w:t xml:space="preserve">.  </w:t>
             </w:r>
             <w:proofErr w:type="gramEnd"/>
-            <w:r>
-              <w:t xml:space="preserve">  </w:t>
-            </w:r>
           </w:p>
         </w:tc>
       </w:tr>
@@ -6275,15 +6316,15 @@
       </w:r>
       <w:proofErr w:type="spellEnd"/>
       <w:r>
-        <w:t xml:space="preserve"> signal transitions into the module.  </w:t>
+        <w:t xml:space="preserve"> signal transitions into the module.  Output control signal values shall be verified for each cycle of the test</w:t>
       </w:r>
       <w:proofErr w:type="gramStart"/>
       <w:r>
-        <w:t>Output control signal values</w:t>
+        <w:t xml:space="preserve">.  </w:t>
       </w:r>
       <w:proofErr w:type="gramEnd"/>
       <w:r>
-        <w:t xml:space="preserve"> shall be verified for each cycle of the test.  This test shall verify that the input domain is completely covered (i.e. all possible transitions are injected).  </w:t>
+        <w:t xml:space="preserve">This test shall verify that the input domain is completely covered (i.e. all possible transitions are injected).  </w:t>
       </w:r>
     </w:p>
     <w:p>
@@ -6325,7 +6366,15 @@
         <w:fldChar w:fldCharType="end"/>
       </w:r>
       <w:r>
-        <w:t xml:space="preserve"> illustrates an arbitrary pair of control signal inputs to inject into the module for this test.  The example covers one of the possible transitions.  </w:t>
+        <w:t xml:space="preserve"> illustrates an arbitrary pair of control signal inputs to inject into the module for this test</w:t>
+      </w:r>
+      <w:proofErr w:type="gramStart"/>
+      <w:r>
+        <w:t xml:space="preserve">.  </w:t>
+      </w:r>
+      <w:proofErr w:type="gramEnd"/>
+      <w:r>
+        <w:t xml:space="preserve">The example covers one of the possible transitions.  </w:t>
       </w:r>
     </w:p>
     <w:p/>
@@ -6604,14 +6653,14 @@
             <w:pPr>
               <w:cnfStyle w:val="000000100000"/>
             </w:pPr>
+            <w:r>
+              <w:t>From "next" pipeline stage</w:t>
+            </w:r>
             <w:proofErr w:type="gramStart"/>
             <w:r>
-              <w:t>From "next" pipeline stage.</w:t>
+              <w:t xml:space="preserve">.  </w:t>
             </w:r>
             <w:proofErr w:type="gramEnd"/>
-            <w:r>
-              <w:t xml:space="preserve">  </w:t>
-            </w:r>
           </w:p>
         </w:tc>
       </w:tr>
@@ -6663,14 +6712,14 @@
             <w:pPr>
               <w:cnfStyle w:val="000000000000"/>
             </w:pPr>
+            <w:r>
+              <w:t>Forced error</w:t>
+            </w:r>
             <w:proofErr w:type="gramStart"/>
             <w:r>
-              <w:t>Forced error.</w:t>
+              <w:t xml:space="preserve">.  </w:t>
             </w:r>
             <w:proofErr w:type="gramEnd"/>
-            <w:r>
-              <w:t xml:space="preserve">  </w:t>
-            </w:r>
           </w:p>
         </w:tc>
       </w:tr>
@@ -6725,33 +6774,33 @@
             <w:pPr>
               <w:cnfStyle w:val="000000100000"/>
             </w:pPr>
+            <w:r>
+              <w:t>Out</w:t>
+            </w:r>
+            <w:r>
+              <w:noBreakHyphen/>
+            </w:r>
+            <w:proofErr w:type="spellStart"/>
+            <w:r>
+              <w:t>of</w:t>
+            </w:r>
+            <w:proofErr w:type="spellEnd"/>
+            <w:r>
+              <w:noBreakHyphen/>
+            </w:r>
+            <w:proofErr w:type="spellStart"/>
+            <w:r>
+              <w:t>band</w:t>
+            </w:r>
+            <w:proofErr w:type="spellEnd"/>
+            <w:r>
+              <w:t xml:space="preserve"> signal</w:t>
+            </w:r>
             <w:proofErr w:type="gramStart"/>
             <w:r>
-              <w:t>Out</w:t>
-            </w:r>
-            <w:r>
-              <w:noBreakHyphen/>
-            </w:r>
-            <w:proofErr w:type="spellStart"/>
-            <w:r>
-              <w:t>of</w:t>
-            </w:r>
-            <w:proofErr w:type="spellEnd"/>
-            <w:r>
-              <w:noBreakHyphen/>
-            </w:r>
-            <w:proofErr w:type="spellStart"/>
-            <w:r>
-              <w:t>band</w:t>
-            </w:r>
-            <w:proofErr w:type="spellEnd"/>
-            <w:r>
-              <w:t xml:space="preserve"> signal.</w:t>
+              <w:t xml:space="preserve">.  </w:t>
             </w:r>
             <w:proofErr w:type="gramEnd"/>
-            <w:r>
-              <w:t xml:space="preserve">  </w:t>
-            </w:r>
           </w:p>
         </w:tc>
       </w:tr>
@@ -6859,7 +6908,15 @@
         <w:fldChar w:fldCharType="end"/>
       </w:r>
       <w:r>
-        <w:t xml:space="preserve">, below.  Observe that "reset" is not held high continuously, it is a part of the test.  Values for the debug inputs are arbitrary, with the exception of the forced error ("is_error").  </w:t>
+        <w:t>, below</w:t>
+      </w:r>
+      <w:proofErr w:type="gramStart"/>
+      <w:r>
+        <w:t xml:space="preserve">.  </w:t>
+      </w:r>
+      <w:proofErr w:type="gramEnd"/>
+      <w:r>
+        <w:t xml:space="preserve">Observe that "reset" is not held high continuously, it is a part of the test.  Values for the debug inputs are arbitrary, with the exception of the forced error ("is_error").  </w:t>
       </w:r>
     </w:p>
     <w:p>
@@ -7099,14 +7156,14 @@
             <w:pPr>
               <w:cnfStyle w:val="000000000000"/>
             </w:pPr>
+            <w:r>
+              <w:t>From "next" stage</w:t>
+            </w:r>
             <w:proofErr w:type="gramStart"/>
             <w:r>
-              <w:t>From "next" stage.</w:t>
+              <w:t xml:space="preserve">.  </w:t>
             </w:r>
             <w:proofErr w:type="gramEnd"/>
-            <w:r>
-              <w:t xml:space="preserve">  </w:t>
-            </w:r>
           </w:p>
         </w:tc>
       </w:tr>
@@ -7241,14 +7298,14 @@
             <w:pPr>
               <w:cnfStyle w:val="000000000000"/>
             </w:pPr>
+            <w:r>
+              <w:t>Out-of-band</w:t>
+            </w:r>
             <w:proofErr w:type="gramStart"/>
             <w:r>
-              <w:t>Out-of-band.</w:t>
+              <w:t xml:space="preserve">.  </w:t>
             </w:r>
             <w:proofErr w:type="gramEnd"/>
-            <w:r>
-              <w:t xml:space="preserve">  </w:t>
-            </w:r>
           </w:p>
         </w:tc>
       </w:tr>
@@ -7304,18 +7361,18 @@
               <w:cnfStyle w:val="000000100000"/>
             </w:pPr>
             <w:proofErr w:type="spellStart"/>
+            <w:r>
+              <w:t>From"prior</w:t>
+            </w:r>
+            <w:proofErr w:type="spellEnd"/>
+            <w:r>
+              <w:t>" stage</w:t>
+            </w:r>
             <w:proofErr w:type="gramStart"/>
             <w:r>
-              <w:t>From"prior</w:t>
-            </w:r>
-            <w:proofErr w:type="spellEnd"/>
-            <w:r>
-              <w:t>" stage.</w:t>
+              <w:t xml:space="preserve">.  </w:t>
             </w:r>
             <w:proofErr w:type="gramEnd"/>
-            <w:r>
-              <w:t xml:space="preserve">  </w:t>
-            </w:r>
           </w:p>
         </w:tc>
       </w:tr>
@@ -7646,20 +7703,17 @@
             <w:pPr>
               <w:cnfStyle w:val="000000000000"/>
             </w:pPr>
+            <w:r>
+              <w:t>An ANSI standard C++</w:t>
+            </w:r>
+            <w:r>
+              <w:t xml:space="preserve"> event driven simulator</w:t>
+            </w:r>
             <w:proofErr w:type="gramStart"/>
             <w:r>
-              <w:t>An ANSI standard C++</w:t>
-            </w:r>
-            <w:r>
-              <w:t xml:space="preserve"> event driven simulator</w:t>
-            </w:r>
-            <w:r>
-              <w:t>.</w:t>
+              <w:t xml:space="preserve">.  </w:t>
             </w:r>
             <w:proofErr w:type="gramEnd"/>
-            <w:r>
-              <w:t xml:space="preserve">  </w:t>
-            </w:r>
           </w:p>
         </w:tc>
         <w:tc>
@@ -7817,14 +7871,14 @@
             <w:pPr>
               <w:cnfStyle w:val="000000000000"/>
             </w:pPr>
+            <w:r>
+              <w:t>Synonym for Full-Word</w:t>
+            </w:r>
             <w:proofErr w:type="gramStart"/>
             <w:r>
-              <w:t>Synonym for Full-Word.</w:t>
+              <w:t xml:space="preserve">.  </w:t>
             </w:r>
             <w:proofErr w:type="gramEnd"/>
-            <w:r>
-              <w:t xml:space="preserve">  </w:t>
-            </w:r>
           </w:p>
         </w:tc>
       </w:tr>
@@ -8920,15 +8974,15 @@
     </w:p>
     <w:p>
       <w:r>
-        <w:t xml:space="preserve">This document is a work in progress.  This section contains bits, thoughts, </w:t>
+        <w:t>This document is a work in progress.  This section contains bits, thoughts, explanatory and detail which might not be evident in the main body</w:t>
       </w:r>
       <w:proofErr w:type="gramStart"/>
       <w:r>
-        <w:t>explanatory</w:t>
+        <w:t xml:space="preserve">.  </w:t>
       </w:r>
       <w:proofErr w:type="gramEnd"/>
       <w:r>
-        <w:t xml:space="preserve"> and detail which might not be evident in the main body.  Some bits in here may be patently wrong.  </w:t>
+        <w:t xml:space="preserve">Some bits in here may be patently wrong.  </w:t>
       </w:r>
     </w:p>
     <w:p>
@@ -9150,23 +9204,15 @@
       </w:r>
       <w:proofErr w:type="spellEnd"/>
       <w:r>
-        <w:t>"</w:t>
+        <w:t xml:space="preserve">". If </w:t>
       </w:r>
       <w:proofErr w:type="gramStart"/>
       <w:r>
-        <w:t xml:space="preserve">. </w:t>
+        <w:t>true</w:t>
       </w:r>
       <w:proofErr w:type="gramEnd"/>
       <w:r>
-        <w:t>If true it does and if false it does not</w:t>
-      </w:r>
-      <w:proofErr w:type="gramStart"/>
-      <w:r>
-        <w:t xml:space="preserve">. </w:t>
-      </w:r>
-      <w:proofErr w:type="gramEnd"/>
-      <w:r>
-        <w:t>(It was computed as a result of the previous cycle's actions and is an input to the "prior" stage)</w:t>
+        <w:t xml:space="preserve"> it does and if false it does not. (It was computed as a result of the previous cycle's actions and is an input to the "prior" stage)</w:t>
       </w:r>
     </w:p>
     <w:p>
@@ -9194,23 +9240,15 @@
       </w:r>
       <w:proofErr w:type="spellEnd"/>
       <w:r>
-        <w:t>"</w:t>
+        <w:t xml:space="preserve">". If </w:t>
       </w:r>
       <w:proofErr w:type="gramStart"/>
       <w:r>
-        <w:t xml:space="preserve">. </w:t>
+        <w:t>true</w:t>
       </w:r>
       <w:proofErr w:type="gramEnd"/>
       <w:r>
-        <w:t>If true it does and if false it does not</w:t>
-      </w:r>
-      <w:proofErr w:type="gramStart"/>
-      <w:r>
-        <w:t xml:space="preserve">. </w:t>
-      </w:r>
-      <w:proofErr w:type="gramEnd"/>
-      <w:r>
-        <w:t>(It was computed as a result of the previous cycle's actions and is an input to the "this" stage)</w:t>
+        <w:t xml:space="preserve"> it does and if false it does not. (It was computed as a result of the previous cycle's actions and is an input to the "this" stage)</w:t>
       </w:r>
     </w:p>
     <w:p>
@@ -10189,13 +10227,16 @@
         <w:t>combinatorically</w:t>
       </w:r>
       <w:proofErr w:type="spellEnd"/>
+      <w:r>
+        <w:t>......it is captured at the start of the cycle for general calculation</w:t>
+      </w:r>
       <w:proofErr w:type="gramStart"/>
       <w:r>
-        <w:t>......it</w:t>
+        <w:t xml:space="preserve">.  </w:t>
       </w:r>
       <w:proofErr w:type="gramEnd"/>
       <w:r>
-        <w:t xml:space="preserve"> is captured at the start of the cycle for general calculation.  (</w:t>
+        <w:t>(</w:t>
       </w:r>
       <w:proofErr w:type="gramStart"/>
       <w:r>
@@ -11267,7 +11308,7 @@
             <w:rPr>
               <w:noProof/>
             </w:rPr>
-            <w:t>ii</w:t>
+            <w:t>4</w:t>
           </w:r>
         </w:fldSimple>
       </w:p>
@@ -14240,7 +14281,7 @@
 </file>
 
 <file path=customXml/itemProps1.xml><?xml version="1.0" encoding="utf-8"?>
-<ds:datastoreItem xmlns:ds="http://schemas.openxmlformats.org/officeDocument/2006/customXml" ds:itemID="{2920849B-BE83-49F7-AC1D-2DE2053E4FC0}">
+<ds:datastoreItem xmlns:ds="http://schemas.openxmlformats.org/officeDocument/2006/customXml" ds:itemID="{F71F5152-D501-4F95-A04D-7956E27BE0E3}">
   <ds:schemaRefs>
     <ds:schemaRef ds:uri="http://schemas.openxmlformats.org/officeDocument/2006/bibliography"/>
   </ds:schemaRefs>

</xml_diff>